<commit_message>
Add Scene 1; Family notes
</commit_message>
<xml_diff>
--- a/Bunwolf_Notes.docx
+++ b/Bunwolf_Notes.docx
@@ -519,48 +519,48 @@
     <w:p>
       <w:r>
         <w:pict>
+          <v:rect id="_x0000_i1025" style="width:0;height:1.5pt" o:hralign="center" o:hrstd="t" o:hr="t" fillcolor="#a0a0a0" stroked="f"/>
+        </w:pict>
+      </w:r>
+    </w:p>
+    <w:p>
+      <w:pPr>
+        <w:pStyle w:val="ListParagraph"/>
+        <w:numPr>
+          <w:ilvl w:val="0"/>
+          <w:numId w:val="1"/>
+        </w:numPr>
+        <w:spacing w:line="240" w:lineRule="auto"/>
+      </w:pPr>
+    </w:p>
+    <w:p>
+      <w:pPr>
+        <w:pStyle w:val="ListParagraph"/>
+        <w:numPr>
+          <w:ilvl w:val="0"/>
+          <w:numId w:val="1"/>
+        </w:numPr>
+      </w:pPr>
+      <w:r>
+        <w:t>Research</w:t>
+      </w:r>
+    </w:p>
+    <w:p>
+      <w:pPr>
+        <w:pStyle w:val="ListParagraph"/>
+        <w:numPr>
+          <w:ilvl w:val="0"/>
+          <w:numId w:val="1"/>
+        </w:numPr>
+      </w:pPr>
+      <w:r>
+        <w:t>Write / Edit / Write / Edit</w:t>
+      </w:r>
+    </w:p>
+    <w:p>
+      <w:r>
+        <w:pict>
           <v:rect id="_x0000_i1026" style="width:0;height:1.5pt" o:hralign="center" o:hrstd="t" o:hr="t" fillcolor="#a0a0a0" stroked="f"/>
-        </w:pict>
-      </w:r>
-    </w:p>
-    <w:p>
-      <w:pPr>
-        <w:pStyle w:val="ListParagraph"/>
-        <w:numPr>
-          <w:ilvl w:val="0"/>
-          <w:numId w:val="1"/>
-        </w:numPr>
-        <w:spacing w:line="240" w:lineRule="auto"/>
-      </w:pPr>
-    </w:p>
-    <w:p>
-      <w:pPr>
-        <w:pStyle w:val="ListParagraph"/>
-        <w:numPr>
-          <w:ilvl w:val="0"/>
-          <w:numId w:val="1"/>
-        </w:numPr>
-      </w:pPr>
-      <w:r>
-        <w:t>Research</w:t>
-      </w:r>
-    </w:p>
-    <w:p>
-      <w:pPr>
-        <w:pStyle w:val="ListParagraph"/>
-        <w:numPr>
-          <w:ilvl w:val="0"/>
-          <w:numId w:val="1"/>
-        </w:numPr>
-      </w:pPr>
-      <w:r>
-        <w:t>Write / Edit / Write / Edit</w:t>
-      </w:r>
-    </w:p>
-    <w:p>
-      <w:r>
-        <w:pict>
-          <v:rect id="_x0000_i1025" style="width:0;height:1.5pt" o:hralign="center" o:hrstd="t" o:hr="t" fillcolor="#a0a0a0" stroked="f"/>
         </w:pict>
       </w:r>
     </w:p>
@@ -859,13 +859,76 @@
     </w:p>
     <w:p>
       <w:r>
-        <w:t>“</w:t>
-      </w:r>
-      <w:r>
-        <w:t>We should know within the first page of a short story, or the first chapter of a novel, what the main character wants.</w:t>
-      </w:r>
-      <w:r>
-        <w:t>”</w:t>
+        <w:t>“We should know within the first page of a short story, or the first chapter of a novel, what the main character wants.”</w:t>
+      </w:r>
+    </w:p>
+    <w:p>
+      <w:r>
+        <w:pict>
+          <v:rect id="_x0000_i1028" style="width:0;height:1.5pt" o:hralign="center" o:hrstd="t" o:hr="t" fillcolor="#a0a0a0" stroked="f"/>
+        </w:pict>
+      </w:r>
+    </w:p>
+    <w:p>
+      <w:r>
+        <w:rPr>
+          <w:b/>
+        </w:rPr>
+        <w:t>Vera’s Family</w:t>
+      </w:r>
+    </w:p>
+    <w:p>
+      <w:r>
+        <w:tab/>
+      </w:r>
+      <w:proofErr w:type="spellStart"/>
+      <w:r>
+        <w:t>Isobelle</w:t>
+      </w:r>
+      <w:proofErr w:type="spellEnd"/>
+      <w:r>
+        <w:t xml:space="preserve"> – Older sister. Detached, cool.</w:t>
+      </w:r>
+    </w:p>
+    <w:p>
+      <w:r>
+        <w:tab/>
+        <w:t>Percy – Theatrical. Probably gay. Tolerant.</w:t>
+      </w:r>
+    </w:p>
+    <w:p>
+      <w:r>
+        <w:tab/>
+        <w:t>Markus – Idiot brother, half a year younger, very excitable and aggressive.</w:t>
+      </w:r>
+    </w:p>
+    <w:p>
+      <w:r>
+        <w:tab/>
+        <w:t>Nathaniel – Fucking tattletale.</w:t>
+      </w:r>
+    </w:p>
+    <w:p>
+      <w:r>
+        <w:tab/>
+        <w:t xml:space="preserve">Jacob </w:t>
+      </w:r>
+      <w:r>
+        <w:t>–</w:t>
+      </w:r>
+      <w:r>
+        <w:t xml:space="preserve"> </w:t>
+      </w:r>
+      <w:r>
+        <w:t xml:space="preserve">Does what is a rabbit’s proper responsibility. Makes his parents proud. Bit of a </w:t>
+      </w:r>
+      <w:proofErr w:type="spellStart"/>
+      <w:r>
+        <w:t>boyscout</w:t>
+      </w:r>
+      <w:proofErr w:type="spellEnd"/>
+      <w:r>
+        <w:t>, but trustworthy.</w:t>
       </w:r>
       <w:bookmarkStart w:id="0" w:name="_GoBack"/>
       <w:bookmarkEnd w:id="0"/>
@@ -1189,6 +1252,7 @@
     <w:lsdException w:name="HTML Sample" w:semiHidden="1" w:unhideWhenUsed="1"/>
     <w:lsdException w:name="HTML Typewriter" w:semiHidden="1" w:unhideWhenUsed="1"/>
     <w:lsdException w:name="HTML Variable" w:semiHidden="1" w:unhideWhenUsed="1"/>
+    <w:lsdException w:name="Normal Table" w:semiHidden="1" w:unhideWhenUsed="1"/>
     <w:lsdException w:name="annotation subject" w:semiHidden="1" w:unhideWhenUsed="1"/>
     <w:lsdException w:name="No List" w:semiHidden="1" w:unhideWhenUsed="1"/>
     <w:lsdException w:name="Outline List 1" w:semiHidden="1" w:unhideWhenUsed="1"/>
@@ -1234,9 +1298,11 @@
     <w:lsdException w:name="Table Subtle 1" w:semiHidden="1" w:unhideWhenUsed="1"/>
     <w:lsdException w:name="Table Subtle 2" w:semiHidden="1" w:unhideWhenUsed="1"/>
     <w:lsdException w:name="Table Web 1" w:semiHidden="1" w:unhideWhenUsed="1"/>
+    <w:lsdException w:name="Table Web 2" w:semiHidden="1" w:unhideWhenUsed="1"/>
     <w:lsdException w:name="Table Web 3" w:semiHidden="1" w:unhideWhenUsed="1"/>
     <w:lsdException w:name="Balloon Text" w:semiHidden="1" w:unhideWhenUsed="1"/>
     <w:lsdException w:name="Table Grid" w:uiPriority="39"/>
+    <w:lsdException w:name="Table Theme" w:semiHidden="1" w:unhideWhenUsed="1"/>
     <w:lsdException w:name="Placeholder Text" w:semiHidden="1"/>
     <w:lsdException w:name="No Spacing" w:uiPriority="1" w:qFormat="1"/>
     <w:lsdException w:name="Light Shading" w:uiPriority="60"/>
@@ -1759,4 +1825,16 @@
     </a:ext>
   </a:extLst>
 </a:theme>
+</file>
+
+<file path=customXml/item1.xml><?xml version="1.0" encoding="utf-8"?>
+<b:Sources xmlns:b="http://schemas.openxmlformats.org/officeDocument/2006/bibliography" xmlns="http://schemas.openxmlformats.org/officeDocument/2006/bibliography" SelectedStyle="\APASixthEditionOfficeOnline.xsl" StyleName="APA" Version="6"/>
+</file>
+
+<file path=customXml/itemProps1.xml><?xml version="1.0" encoding="utf-8"?>
+<ds:datastoreItem xmlns:ds="http://schemas.openxmlformats.org/officeDocument/2006/customXml" ds:itemID="{CAE40AD8-A556-4694-8368-8885ABAD25D4}">
+  <ds:schemaRefs>
+    <ds:schemaRef ds:uri="http://schemas.openxmlformats.org/officeDocument/2006/bibliography"/>
+  </ds:schemaRefs>
+</ds:datastoreItem>
 </file>
</xml_diff>

<commit_message>
Add beginning to housebreak scene; notes about child scene
</commit_message>
<xml_diff>
--- a/Bunwolf_Notes.docx
+++ b/Bunwolf_Notes.docx
@@ -518,7 +518,7 @@
     </w:p>
     <w:p>
       <w:r>
-        <w:pict>
+        <w:pict w14:anchorId="2FECE90E">
           <v:rect id="_x0000_i1025" style="width:0;height:1.5pt" o:hralign="center" o:hrstd="t" o:hr="t" fillcolor="#a0a0a0" stroked="f"/>
         </w:pict>
       </w:r>
@@ -559,7 +559,7 @@
     </w:p>
     <w:p>
       <w:r>
-        <w:pict>
+        <w:pict w14:anchorId="2EB59A06">
           <v:rect id="_x0000_i1026" style="width:0;height:1.5pt" o:hralign="center" o:hrstd="t" o:hr="t" fillcolor="#a0a0a0" stroked="f"/>
         </w:pict>
       </w:r>
@@ -852,7 +852,7 @@
     <w:p/>
     <w:p>
       <w:r>
-        <w:pict>
+        <w:pict w14:anchorId="07E2AD27">
           <v:rect id="_x0000_i1027" style="width:0;height:1.5pt" o:hralign="center" o:hrstd="t" o:hr="t" fillcolor="#a0a0a0" stroked="f"/>
         </w:pict>
       </w:r>
@@ -864,7 +864,7 @@
     </w:p>
     <w:p>
       <w:r>
-        <w:pict>
+        <w:pict w14:anchorId="1E1963E6">
           <v:rect id="_x0000_i1028" style="width:0;height:1.5pt" o:hralign="center" o:hrstd="t" o:hr="t" fillcolor="#a0a0a0" stroked="f"/>
         </w:pict>
       </w:r>
@@ -930,9 +930,38 @@
       <w:r>
         <w:t>, but trustworthy.</w:t>
       </w:r>
-      <w:bookmarkStart w:id="0" w:name="_GoBack"/>
-      <w:bookmarkEnd w:id="0"/>
-    </w:p>
+    </w:p>
+    <w:p/>
+    <w:p>
+      <w:r>
+        <w:pict w14:anchorId="4F1A20E8">
+          <v:rect id="_x0000_i1029" style="width:0;height:1.5pt" o:hralign="center" o:hrstd="t" o:hr="t" fillcolor="#a0a0a0" stroked="f"/>
+        </w:pict>
+      </w:r>
+    </w:p>
+    <w:p>
+      <w:pPr>
+        <w:ind w:firstLine="720"/>
+      </w:pPr>
+      <w:r>
+        <w:t xml:space="preserve">Vera wasn’t exactly thrilled to be on the same team, but it was a small price to pay. She tried to think of Markus as lame cub of the pack, his fate entrusted to her by their wise leader. Even an idiot was still family, and the blood bond of a pact was absolute. </w:t>
+      </w:r>
+      <w:commentRangeStart w:id="0"/>
+      <w:r>
+        <w:t>No families of twenty kids, packed into dirt rooms to while away their existences never seeing stars or feeling the comfort of a campfire on a cold night. In a pack, she’d know Markus’ darkest secret, his favorite food</w:t>
+      </w:r>
+      <w:commentRangeEnd w:id="0"/>
+      <w:r>
+        <w:rPr>
+          <w:rStyle w:val="CommentReference"/>
+        </w:rPr>
+        <w:commentReference w:id="0"/>
+      </w:r>
+      <w:r>
+        <w:t>. She’d be willing to lay down her life for him. Even this slobbering idiot, painting a target on himself.</w:t>
+      </w:r>
+    </w:p>
+    <w:p/>
     <w:sectPr>
       <w:pgSz w:w="12240" w:h="15840"/>
       <w:pgMar w:top="1440" w:right="1440" w:bottom="1440" w:left="1440" w:header="720" w:footer="720" w:gutter="0"/>
@@ -941,6 +970,43 @@
     </w:sectPr>
   </w:body>
 </w:document>
+</file>
+
+<file path=word/comments.xml><?xml version="1.0" encoding="utf-8"?>
+<w:comments xmlns:wpc="http://schemas.microsoft.com/office/word/2010/wordprocessingCanvas" xmlns:cx="http://schemas.microsoft.com/office/drawing/2014/chartex" xmlns:cx1="http://schemas.microsoft.com/office/drawing/2015/9/8/chartex" xmlns:cx2="http://schemas.microsoft.com/office/drawing/2015/10/21/chartex" xmlns:mc="http://schemas.openxmlformats.org/markup-compatibility/2006" xmlns:o="urn:schemas-microsoft-com:office:office" xmlns:r="http://schemas.openxmlformats.org/officeDocument/2006/relationships" xmlns:m="http://schemas.openxmlformats.org/officeDocument/2006/math" xmlns:v="urn:schemas-microsoft-com:vml" xmlns:wp14="http://schemas.microsoft.com/office/word/2010/wordprocessingDrawing" xmlns:wp="http://schemas.openxmlformats.org/drawingml/2006/wordprocessingDrawing" xmlns:w10="urn:schemas-microsoft-com:office:word" xmlns:w="http://schemas.openxmlformats.org/wordprocessingml/2006/main" xmlns:w14="http://schemas.microsoft.com/office/word/2010/wordml" xmlns:w15="http://schemas.microsoft.com/office/word/2012/wordml" xmlns:w16se="http://schemas.microsoft.com/office/word/2015/wordml/symex" xmlns:wpg="http://schemas.microsoft.com/office/word/2010/wordprocessingGroup" xmlns:wpi="http://schemas.microsoft.com/office/word/2010/wordprocessingInk" xmlns:wne="http://schemas.microsoft.com/office/word/2006/wordml" xmlns:wps="http://schemas.microsoft.com/office/word/2010/wordprocessingShape" mc:Ignorable="w14 w15 w16se wp14">
+  <w:comment w:id="0" w:author="Jessica Young" w:date="2016-08-23T21:15:00Z" w:initials="JY">
+    <w:p>
+      <w:pPr>
+        <w:pStyle w:val="CommentText"/>
+      </w:pPr>
+      <w:r>
+        <w:rPr>
+          <w:rStyle w:val="CommentReference"/>
+        </w:rPr>
+        <w:annotationRef/>
+      </w:r>
+      <w:r>
+        <w:t xml:space="preserve">Laying it on a bit too thick here; this is the second time we’ve mentioned stars, </w:t>
+      </w:r>
+      <w:proofErr w:type="spellStart"/>
+      <w:r>
+        <w:t>etc</w:t>
+      </w:r>
+      <w:proofErr w:type="spellEnd"/>
+      <w:r>
+        <w:t>?</w:t>
+      </w:r>
+      <w:bookmarkStart w:id="1" w:name="_GoBack"/>
+      <w:bookmarkEnd w:id="1"/>
+    </w:p>
+  </w:comment>
+</w:comments>
+</file>
+
+<file path=word/commentsExtended.xml><?xml version="1.0" encoding="utf-8"?>
+<w15:commentsEx xmlns:wpc="http://schemas.microsoft.com/office/word/2010/wordprocessingCanvas" xmlns:cx="http://schemas.microsoft.com/office/drawing/2014/chartex" xmlns:cx1="http://schemas.microsoft.com/office/drawing/2015/9/8/chartex" xmlns:cx2="http://schemas.microsoft.com/office/drawing/2015/10/21/chartex" xmlns:mc="http://schemas.openxmlformats.org/markup-compatibility/2006" xmlns:o="urn:schemas-microsoft-com:office:office" xmlns:r="http://schemas.openxmlformats.org/officeDocument/2006/relationships" xmlns:m="http://schemas.openxmlformats.org/officeDocument/2006/math" xmlns:v="urn:schemas-microsoft-com:vml" xmlns:wp14="http://schemas.microsoft.com/office/word/2010/wordprocessingDrawing" xmlns:wp="http://schemas.openxmlformats.org/drawingml/2006/wordprocessingDrawing" xmlns:w10="urn:schemas-microsoft-com:office:word" xmlns:w="http://schemas.openxmlformats.org/wordprocessingml/2006/main" xmlns:w14="http://schemas.microsoft.com/office/word/2010/wordml" xmlns:w15="http://schemas.microsoft.com/office/word/2012/wordml" xmlns:w16se="http://schemas.microsoft.com/office/word/2015/wordml/symex" xmlns:wpg="http://schemas.microsoft.com/office/word/2010/wordprocessingGroup" xmlns:wpi="http://schemas.microsoft.com/office/word/2010/wordprocessingInk" xmlns:wne="http://schemas.microsoft.com/office/word/2006/wordml" xmlns:wps="http://schemas.microsoft.com/office/word/2010/wordprocessingShape" mc:Ignorable="w14 w15 w16se wp14">
+  <w15:commentEx w15:paraId="59EEB0B1" w15:done="0"/>
+</w15:commentsEx>
 </file>
 
 <file path=word/numbering.xml><?xml version="1.0" encoding="utf-8"?>
@@ -1127,6 +1193,14 @@
     <w:abstractNumId w:val="0"/>
   </w:num>
 </w:numbering>
+</file>
+
+<file path=word/people.xml><?xml version="1.0" encoding="utf-8"?>
+<w15:people xmlns:wpc="http://schemas.microsoft.com/office/word/2010/wordprocessingCanvas" xmlns:cx="http://schemas.microsoft.com/office/drawing/2014/chartex" xmlns:cx1="http://schemas.microsoft.com/office/drawing/2015/9/8/chartex" xmlns:cx2="http://schemas.microsoft.com/office/drawing/2015/10/21/chartex" xmlns:mc="http://schemas.openxmlformats.org/markup-compatibility/2006" xmlns:o="urn:schemas-microsoft-com:office:office" xmlns:r="http://schemas.openxmlformats.org/officeDocument/2006/relationships" xmlns:m="http://schemas.openxmlformats.org/officeDocument/2006/math" xmlns:v="urn:schemas-microsoft-com:vml" xmlns:wp14="http://schemas.microsoft.com/office/word/2010/wordprocessingDrawing" xmlns:wp="http://schemas.openxmlformats.org/drawingml/2006/wordprocessingDrawing" xmlns:w10="urn:schemas-microsoft-com:office:word" xmlns:w="http://schemas.openxmlformats.org/wordprocessingml/2006/main" xmlns:w14="http://schemas.microsoft.com/office/word/2010/wordml" xmlns:w15="http://schemas.microsoft.com/office/word/2012/wordml" xmlns:w16se="http://schemas.microsoft.com/office/word/2015/wordml/symex" xmlns:wpg="http://schemas.microsoft.com/office/word/2010/wordprocessingGroup" xmlns:wpi="http://schemas.microsoft.com/office/word/2010/wordprocessingInk" xmlns:wne="http://schemas.microsoft.com/office/word/2006/wordml" xmlns:wps="http://schemas.microsoft.com/office/word/2010/wordprocessingShape" mc:Ignorable="w14 w15 w16se wp14">
+  <w15:person w15:author="Jessica Young">
+    <w15:presenceInfo w15:providerId="Windows Live" w15:userId="ca633b1fb6c3810e"/>
+  </w15:person>
+</w15:people>
 </file>
 
 <file path=word/styles.xml><?xml version="1.0" encoding="utf-8"?>
@@ -1563,6 +1637,104 @@
       <w:contextualSpacing/>
     </w:pPr>
   </w:style>
+  <w:style w:type="character" w:styleId="CommentReference">
+    <w:name w:val="annotation reference"/>
+    <w:basedOn w:val="DefaultParagraphFont"/>
+    <w:uiPriority w:val="99"/>
+    <w:semiHidden/>
+    <w:unhideWhenUsed/>
+    <w:rsid w:val="00652EB8"/>
+    <w:rPr>
+      <w:sz w:val="16"/>
+      <w:szCs w:val="16"/>
+    </w:rPr>
+  </w:style>
+  <w:style w:type="paragraph" w:styleId="CommentText">
+    <w:name w:val="annotation text"/>
+    <w:basedOn w:val="Normal"/>
+    <w:link w:val="CommentTextChar"/>
+    <w:uiPriority w:val="99"/>
+    <w:semiHidden/>
+    <w:unhideWhenUsed/>
+    <w:rsid w:val="00652EB8"/>
+    <w:pPr>
+      <w:spacing w:line="240" w:lineRule="auto"/>
+    </w:pPr>
+    <w:rPr>
+      <w:sz w:val="20"/>
+      <w:szCs w:val="20"/>
+    </w:rPr>
+  </w:style>
+  <w:style w:type="character" w:customStyle="1" w:styleId="CommentTextChar">
+    <w:name w:val="Comment Text Char"/>
+    <w:basedOn w:val="DefaultParagraphFont"/>
+    <w:link w:val="CommentText"/>
+    <w:uiPriority w:val="99"/>
+    <w:semiHidden/>
+    <w:rsid w:val="00652EB8"/>
+    <w:rPr>
+      <w:sz w:val="20"/>
+      <w:szCs w:val="20"/>
+    </w:rPr>
+  </w:style>
+  <w:style w:type="paragraph" w:styleId="CommentSubject">
+    <w:name w:val="annotation subject"/>
+    <w:basedOn w:val="CommentText"/>
+    <w:next w:val="CommentText"/>
+    <w:link w:val="CommentSubjectChar"/>
+    <w:uiPriority w:val="99"/>
+    <w:semiHidden/>
+    <w:unhideWhenUsed/>
+    <w:rsid w:val="00652EB8"/>
+    <w:rPr>
+      <w:b/>
+      <w:bCs/>
+    </w:rPr>
+  </w:style>
+  <w:style w:type="character" w:customStyle="1" w:styleId="CommentSubjectChar">
+    <w:name w:val="Comment Subject Char"/>
+    <w:basedOn w:val="CommentTextChar"/>
+    <w:link w:val="CommentSubject"/>
+    <w:uiPriority w:val="99"/>
+    <w:semiHidden/>
+    <w:rsid w:val="00652EB8"/>
+    <w:rPr>
+      <w:b/>
+      <w:bCs/>
+      <w:sz w:val="20"/>
+      <w:szCs w:val="20"/>
+    </w:rPr>
+  </w:style>
+  <w:style w:type="paragraph" w:styleId="BalloonText">
+    <w:name w:val="Balloon Text"/>
+    <w:basedOn w:val="Normal"/>
+    <w:link w:val="BalloonTextChar"/>
+    <w:uiPriority w:val="99"/>
+    <w:semiHidden/>
+    <w:unhideWhenUsed/>
+    <w:rsid w:val="00652EB8"/>
+    <w:pPr>
+      <w:spacing w:after="0" w:line="240" w:lineRule="auto"/>
+    </w:pPr>
+    <w:rPr>
+      <w:rFonts w:ascii="Segoe UI" w:hAnsi="Segoe UI" w:cs="Segoe UI"/>
+      <w:sz w:val="18"/>
+      <w:szCs w:val="18"/>
+    </w:rPr>
+  </w:style>
+  <w:style w:type="character" w:customStyle="1" w:styleId="BalloonTextChar">
+    <w:name w:val="Balloon Text Char"/>
+    <w:basedOn w:val="DefaultParagraphFont"/>
+    <w:link w:val="BalloonText"/>
+    <w:uiPriority w:val="99"/>
+    <w:semiHidden/>
+    <w:rsid w:val="00652EB8"/>
+    <w:rPr>
+      <w:rFonts w:ascii="Segoe UI" w:hAnsi="Segoe UI" w:cs="Segoe UI"/>
+      <w:sz w:val="18"/>
+      <w:szCs w:val="18"/>
+    </w:rPr>
+  </w:style>
 </w:styles>
 </file>
 
@@ -1832,7 +2004,7 @@
 </file>
 
 <file path=customXml/itemProps1.xml><?xml version="1.0" encoding="utf-8"?>
-<ds:datastoreItem xmlns:ds="http://schemas.openxmlformats.org/officeDocument/2006/customXml" ds:itemID="{CAE40AD8-A556-4694-8368-8885ABAD25D4}">
+<ds:datastoreItem xmlns:ds="http://schemas.openxmlformats.org/officeDocument/2006/customXml" ds:itemID="{F677E8B0-3F45-4D2D-92BE-0FDF44E51D2A}">
   <ds:schemaRefs>
     <ds:schemaRef ds:uri="http://schemas.openxmlformats.org/officeDocument/2006/bibliography"/>
   </ds:schemaRefs>

</xml_diff>